<commit_message>
está finalizado, não consegui fazer os desejáveis, só o essencial. Pena...
</commit_message>
<xml_diff>
--- a/Documentação-do-projeto/documentação-projeto-individual.docx
+++ b/Documentação-do-projeto/documentação-projeto-individual.docx
@@ -196,6 +196,104 @@
     <w:p/>
     <w:p/>
     <w:p>
+      <w:r>
+        <w:t xml:space="preserve">A </w:t>
+      </w:r>
+      <w:proofErr w:type="spellStart"/>
+      <w:r>
+        <w:t>Mousseria</w:t>
+      </w:r>
+      <w:proofErr w:type="spellEnd"/>
+      <w:r>
+        <w:t xml:space="preserve"> Teixeira entende como é complicado descobrir que você foi vítima de roubo de dados, com isso entende que é de extrema importância cuidar deles. Aqui vamos te explicar como funciona as regras para que </w:t>
+      </w:r>
+      <w:r>
+        <w:t>os dados de uma empresa sejam</w:t>
+      </w:r>
+      <w:r>
+        <w:t xml:space="preserve"> guardado</w:t>
+      </w:r>
+      <w:r>
+        <w:t>s</w:t>
+      </w:r>
+      <w:r>
+        <w:t xml:space="preserve"> com cuidado e responsabilidade.</w:t>
+      </w:r>
+    </w:p>
+    <w:p>
+      <w:r>
+        <w:t>Comece primeiro em dividir as áreas, pense como uma empresa funciona, tem setores e cada setor tem suas responsabilidades. É assim que o mundo coorporativo é, então permita-se entrar nesse setor que é bastante complicado</w:t>
+      </w:r>
+      <w:r>
+        <w:t>.</w:t>
+      </w:r>
+    </w:p>
+    <w:p>
+      <w:r>
+        <w:t>O desafio de um programador é entender além do que ele está aprendendo dentro da sua área de atuação, ele precisa entender sobre o negócio! A indústria têxtil é o tema abordado pelo meu grupo das sprints na faculdade, e é o exemplo puro disso. Precisamos entender como funciona a área, pensar nos sensores, organizar um local para eles, e programar. Está vendo que tudo isso está além de apenas entender que um “</w:t>
+      </w:r>
+      <w:proofErr w:type="spellStart"/>
+      <w:proofErr w:type="gramStart"/>
+      <w:r>
+        <w:t>getElementById</w:t>
+      </w:r>
+      <w:proofErr w:type="spellEnd"/>
+      <w:r>
+        <w:t>(</w:t>
+      </w:r>
+      <w:proofErr w:type="gramEnd"/>
+      <w:r>
+        <w:t xml:space="preserve">);” serve para você chamar uma </w:t>
+      </w:r>
+      <w:proofErr w:type="spellStart"/>
+      <w:r>
+        <w:t>tag</w:t>
+      </w:r>
+      <w:proofErr w:type="spellEnd"/>
+      <w:r>
+        <w:t xml:space="preserve"> pelo seu id (exemplo: &lt;input id=”</w:t>
+      </w:r>
+      <w:proofErr w:type="spellStart"/>
+      <w:r>
+        <w:t>input_senha</w:t>
+      </w:r>
+      <w:proofErr w:type="spellEnd"/>
+      <w:r>
+        <w:t>”&gt;).</w:t>
+      </w:r>
+    </w:p>
+    <w:p>
+      <w:r>
+        <w:t xml:space="preserve">Aproveitando essa documentação da faculdade sobre meu projeto individual, entendo que é o momento de demonstrar tudo aquilo que eu venho aprendendo com a </w:t>
+      </w:r>
+      <w:proofErr w:type="spellStart"/>
+      <w:r>
+        <w:t>BandTec</w:t>
+      </w:r>
+      <w:proofErr w:type="spellEnd"/>
+      <w:r>
+        <w:t xml:space="preserve">. Então nada </w:t>
+      </w:r>
+      <w:r>
+        <w:lastRenderedPageBreak/>
+        <w:t xml:space="preserve">de preguiça ou deixar que o mau humor dos outro roubem minha atenção! O que passou está no passado, agora é o momento de explicar o </w:t>
+      </w:r>
+      <w:r>
+        <w:t>tempo real. Iniciei o protótipo da minha empresa para que pudesse consultar sempre como deve ser feito e se quiser atualizações futuras.</w:t>
+      </w:r>
+    </w:p>
+    <w:p>
+      <w:r>
+        <w:t xml:space="preserve">É importante que me atenha as leis de proteção da LGBD para que não infrinja nenhuma ‘ISO’ como o governo </w:t>
+      </w:r>
+      <w:r>
+        <w:t>propõe</w:t>
+      </w:r>
+      <w:r>
+        <w:t xml:space="preserve">, primeiramente um bom programador vai pensar em informação, o que fazemos com a senha? Guardamos para nós, com isso garantimos nossa segurança! Então? É importante que haja vários programas para atender cada área, começando pela camada usuário. </w:t>
+      </w:r>
+    </w:p>
+    <w:p>
       <w:pPr>
         <w:rPr>
           <w:b/>
@@ -207,116 +305,6 @@
           <w:b/>
           <w:bCs/>
         </w:rPr>
-        <w:t>Banco de dados</w:t>
-      </w:r>
-    </w:p>
-    <w:p>
-      <w:r>
-        <w:t xml:space="preserve">A </w:t>
-      </w:r>
-      <w:proofErr w:type="spellStart"/>
-      <w:r>
-        <w:t>Mousseria</w:t>
-      </w:r>
-      <w:proofErr w:type="spellEnd"/>
-      <w:r>
-        <w:t xml:space="preserve"> Teixeira entende como é complicado descobrir que você foi vítima de roubo de dados, com isso entende que é de extrema importância cuidar deles. Aqui vamos te explicar como funciona as regras para que </w:t>
-      </w:r>
-      <w:r>
-        <w:t>os dados de uma empresa sejam</w:t>
-      </w:r>
-      <w:r>
-        <w:t xml:space="preserve"> guardado</w:t>
-      </w:r>
-      <w:r>
-        <w:t>s</w:t>
-      </w:r>
-      <w:r>
-        <w:t xml:space="preserve"> com cuidado e responsabilidade.</w:t>
-      </w:r>
-    </w:p>
-    <w:p>
-      <w:r>
-        <w:t>Comece primeiro em dividir as áreas, pense como uma empresa funciona, tem setores e cada setor tem suas responsabilidades. É assim que o mundo coorporativo é, então permita-se entrar nesse setor que é bastante complicado</w:t>
-      </w:r>
-      <w:r>
-        <w:t>.</w:t>
-      </w:r>
-    </w:p>
-    <w:p>
-      <w:r>
-        <w:t>O desafio de um programador é entender além do que ele está aprendendo dentro da sua área de atuação, ele precisa entender sobre o negócio! A indústria têxtil é o tema abordado pelo meu grupo das sprints na faculdade, e é o exemplo puro disso. Precisamos entender como funciona a área, pensar nos sensores, organizar um local para eles, e programar. Está vendo que tudo isso está além de apenas entender que um “</w:t>
-      </w:r>
-      <w:proofErr w:type="spellStart"/>
-      <w:proofErr w:type="gramStart"/>
-      <w:r>
-        <w:t>getElementById</w:t>
-      </w:r>
-      <w:proofErr w:type="spellEnd"/>
-      <w:r>
-        <w:t>(</w:t>
-      </w:r>
-      <w:proofErr w:type="gramEnd"/>
-      <w:r>
-        <w:t xml:space="preserve">);” serve para você chamar uma </w:t>
-      </w:r>
-      <w:proofErr w:type="spellStart"/>
-      <w:r>
-        <w:t>tag</w:t>
-      </w:r>
-      <w:proofErr w:type="spellEnd"/>
-      <w:r>
-        <w:t xml:space="preserve"> pelo seu id (exemplo: &lt;input id=”</w:t>
-      </w:r>
-      <w:proofErr w:type="spellStart"/>
-      <w:r>
-        <w:t>input_senha</w:t>
-      </w:r>
-      <w:proofErr w:type="spellEnd"/>
-      <w:r>
-        <w:t>”&gt;).</w:t>
-      </w:r>
-    </w:p>
-    <w:p>
-      <w:r>
-        <w:lastRenderedPageBreak/>
-        <w:t xml:space="preserve">Aproveitando essa documentação da faculdade sobre meu projeto individual, entendo que é o momento de demonstrar tudo aquilo que eu venho aprendendo com a </w:t>
-      </w:r>
-      <w:proofErr w:type="spellStart"/>
-      <w:r>
-        <w:t>BandTec</w:t>
-      </w:r>
-      <w:proofErr w:type="spellEnd"/>
-      <w:r>
-        <w:t xml:space="preserve">. Então nada de preguiça ou deixar que o mau humor dos outro roubem minha atenção! O que passou está no passado, agora é o momento de explicar o </w:t>
-      </w:r>
-      <w:r>
-        <w:t>tempo real. Iniciei o protótipo da minha empresa para que pudesse consultar sempre como deve ser feito e se quiser atualizações futuras.</w:t>
-      </w:r>
-    </w:p>
-    <w:p>
-      <w:r>
-        <w:t xml:space="preserve">É importante que me atenha as leis de proteção da LGBD para que não infrinja nenhuma ‘ISO’ como o governo </w:t>
-      </w:r>
-      <w:r>
-        <w:t>propõe</w:t>
-      </w:r>
-      <w:r>
-        <w:t xml:space="preserve">, primeiramente um bom programador vai pensar em informação, o que fazemos com a senha? Guardamos para nós, com isso garantimos nossa segurança! Então? É importante que haja vários programas para atender cada área, começando pela camada usuário. </w:t>
-      </w:r>
-    </w:p>
-    <w:p>
-      <w:pPr>
-        <w:rPr>
-          <w:b/>
-          <w:bCs/>
-        </w:rPr>
-      </w:pPr>
-      <w:r>
-        <w:rPr>
-          <w:b/>
-          <w:bCs/>
-        </w:rPr>
         <w:t>O usuário:</w:t>
       </w:r>
     </w:p>
@@ -382,7 +370,6 @@
         <w:rPr>
           <w:noProof/>
         </w:rPr>
-        <w:lastRenderedPageBreak/>
         <w:drawing>
           <wp:inline distT="0" distB="0" distL="0" distR="0" wp14:anchorId="1F6AE8DF" wp14:editId="0A54CAFF">
             <wp:extent cx="5400040" cy="3062605"/>
@@ -430,6 +417,7 @@
         <w:rPr>
           <w:noProof/>
         </w:rPr>
+        <w:lastRenderedPageBreak/>
         <w:drawing>
           <wp:inline distT="0" distB="0" distL="0" distR="0" wp14:anchorId="1BED276B" wp14:editId="7FB7AB2C">
             <wp:extent cx="5400040" cy="3036570"/>
@@ -472,7 +460,6 @@
         <w:rPr>
           <w:noProof/>
         </w:rPr>
-        <w:lastRenderedPageBreak/>
         <w:t xml:space="preserve"> </w:t>
       </w:r>
       <w:r>
@@ -524,6 +511,7 @@
         <w:rPr>
           <w:noProof/>
         </w:rPr>
+        <w:lastRenderedPageBreak/>
         <w:drawing>
           <wp:inline distT="0" distB="0" distL="0" distR="0" wp14:anchorId="0C209473" wp14:editId="319DC719">
             <wp:extent cx="5400040" cy="3047365"/>
@@ -566,7 +554,6 @@
         <w:rPr>
           <w:noProof/>
         </w:rPr>
-        <w:lastRenderedPageBreak/>
         <w:drawing>
           <wp:inline distT="0" distB="0" distL="0" distR="0" wp14:anchorId="1BFFB061" wp14:editId="0695B2D4">
             <wp:extent cx="5400040" cy="3034030"/>
@@ -610,6 +597,7 @@
         <w:rPr>
           <w:noProof/>
         </w:rPr>
+        <w:lastRenderedPageBreak/>
         <w:drawing>
           <wp:inline distT="0" distB="0" distL="0" distR="0" wp14:anchorId="47D84EF6" wp14:editId="505A20C3">
             <wp:extent cx="5239481" cy="2915057"/>
@@ -652,7 +640,6 @@
         <w:rPr>
           <w:noProof/>
         </w:rPr>
-        <w:lastRenderedPageBreak/>
         <w:drawing>
           <wp:inline distT="0" distB="0" distL="0" distR="0" wp14:anchorId="2D0FC255" wp14:editId="509F05ED">
             <wp:extent cx="5210902" cy="2953162"/>
@@ -700,6 +687,7 @@
         <w:rPr>
           <w:noProof/>
         </w:rPr>
+        <w:lastRenderedPageBreak/>
         <w:drawing>
           <wp:inline distT="0" distB="0" distL="0" distR="0" wp14:anchorId="0EE88E20" wp14:editId="0AA114BB">
             <wp:extent cx="5182323" cy="2915057"/>
@@ -761,7 +749,6 @@
         <w:rPr>
           <w:noProof/>
         </w:rPr>
-        <w:lastRenderedPageBreak/>
         <w:drawing>
           <wp:inline distT="0" distB="0" distL="0" distR="0" wp14:anchorId="75A75937" wp14:editId="30168685">
             <wp:extent cx="3648584" cy="4572638"/>
@@ -845,6 +832,1111 @@
             </a:graphic>
           </wp:inline>
         </w:drawing>
+      </w:r>
+    </w:p>
+    <w:p>
+      <w:pPr>
+        <w:rPr>
+          <w:b/>
+          <w:bCs/>
+        </w:rPr>
+      </w:pPr>
+      <w:r>
+        <w:rPr>
+          <w:b/>
+          <w:bCs/>
+        </w:rPr>
+        <w:t>B</w:t>
+      </w:r>
+      <w:r>
+        <w:rPr>
+          <w:b/>
+          <w:bCs/>
+        </w:rPr>
+        <w:t>a</w:t>
+      </w:r>
+      <w:r>
+        <w:rPr>
+          <w:b/>
+          <w:bCs/>
+        </w:rPr>
+        <w:t>cklog</w:t>
+      </w:r>
+      <w:r>
+        <w:rPr>
+          <w:b/>
+          <w:bCs/>
+        </w:rPr>
+        <w:t>:</w:t>
+      </w:r>
+    </w:p>
+    <w:p>
+      <w:r>
+        <w:t xml:space="preserve">A ferramenta de gestão de projeto que foi utilizada no desenvolvimento foi o </w:t>
+      </w:r>
+      <w:proofErr w:type="spellStart"/>
+      <w:r>
+        <w:t>Trello</w:t>
+      </w:r>
+      <w:proofErr w:type="spellEnd"/>
+      <w:r>
+        <w:t>:</w:t>
+      </w:r>
+    </w:p>
+    <w:p>
+      <w:r>
+        <w:drawing>
+          <wp:inline distT="0" distB="0" distL="0" distR="0" wp14:anchorId="2B1A6492" wp14:editId="30C7D39E">
+            <wp:extent cx="5400040" cy="2580640"/>
+            <wp:effectExtent l="0" t="0" r="0" b="0"/>
+            <wp:docPr id="18" name="Imagem 18"/>
+            <wp:cNvGraphicFramePr>
+              <a:graphicFrameLocks xmlns:a="http://schemas.openxmlformats.org/drawingml/2006/main" noChangeAspect="1"/>
+            </wp:cNvGraphicFramePr>
+            <a:graphic xmlns:a="http://schemas.openxmlformats.org/drawingml/2006/main">
+              <a:graphicData uri="http://schemas.openxmlformats.org/drawingml/2006/picture">
+                <pic:pic xmlns:pic="http://schemas.openxmlformats.org/drawingml/2006/picture">
+                  <pic:nvPicPr>
+                    <pic:cNvPr id="1" name=""/>
+                    <pic:cNvPicPr/>
+                  </pic:nvPicPr>
+                  <pic:blipFill>
+                    <a:blip r:embed="rId16"/>
+                    <a:stretch>
+                      <a:fillRect/>
+                    </a:stretch>
+                  </pic:blipFill>
+                  <pic:spPr>
+                    <a:xfrm>
+                      <a:off x="0" y="0"/>
+                      <a:ext cx="5400040" cy="2580640"/>
+                    </a:xfrm>
+                    <a:prstGeom prst="rect">
+                      <a:avLst/>
+                    </a:prstGeom>
+                  </pic:spPr>
+                </pic:pic>
+              </a:graphicData>
+            </a:graphic>
+          </wp:inline>
+        </w:drawing>
+      </w:r>
+    </w:p>
+    <w:p>
+      <w:r>
+        <w:t xml:space="preserve">E para o versionamento foi o </w:t>
+      </w:r>
+      <w:proofErr w:type="spellStart"/>
+      <w:r>
+        <w:t>Gitgub</w:t>
+      </w:r>
+      <w:proofErr w:type="spellEnd"/>
+      <w:r>
+        <w:t>:</w:t>
+      </w:r>
+    </w:p>
+    <w:p>
+      <w:r>
+        <w:lastRenderedPageBreak/>
+        <w:drawing>
+          <wp:inline distT="0" distB="0" distL="0" distR="0" wp14:anchorId="19DA8DDB" wp14:editId="5FCFDC22">
+            <wp:extent cx="5400040" cy="2465705"/>
+            <wp:effectExtent l="0" t="0" r="0" b="0"/>
+            <wp:docPr id="19" name="Imagem 19"/>
+            <wp:cNvGraphicFramePr>
+              <a:graphicFrameLocks xmlns:a="http://schemas.openxmlformats.org/drawingml/2006/main" noChangeAspect="1"/>
+            </wp:cNvGraphicFramePr>
+            <a:graphic xmlns:a="http://schemas.openxmlformats.org/drawingml/2006/main">
+              <a:graphicData uri="http://schemas.openxmlformats.org/drawingml/2006/picture">
+                <pic:pic xmlns:pic="http://schemas.openxmlformats.org/drawingml/2006/picture">
+                  <pic:nvPicPr>
+                    <pic:cNvPr id="1" name=""/>
+                    <pic:cNvPicPr/>
+                  </pic:nvPicPr>
+                  <pic:blipFill>
+                    <a:blip r:embed="rId17"/>
+                    <a:stretch>
+                      <a:fillRect/>
+                    </a:stretch>
+                  </pic:blipFill>
+                  <pic:spPr>
+                    <a:xfrm>
+                      <a:off x="0" y="0"/>
+                      <a:ext cx="5400040" cy="2465705"/>
+                    </a:xfrm>
+                    <a:prstGeom prst="rect">
+                      <a:avLst/>
+                    </a:prstGeom>
+                  </pic:spPr>
+                </pic:pic>
+              </a:graphicData>
+            </a:graphic>
+          </wp:inline>
+        </w:drawing>
+      </w:r>
+    </w:p>
+    <w:p>
+      <w:pPr>
+        <w:rPr>
+          <w:b/>
+          <w:bCs/>
+        </w:rPr>
+      </w:pPr>
+      <w:r>
+        <w:rPr>
+          <w:b/>
+          <w:bCs/>
+        </w:rPr>
+        <w:t>Banco de dados</w:t>
+      </w:r>
+      <w:r>
+        <w:rPr>
+          <w:b/>
+          <w:bCs/>
+        </w:rPr>
+        <w:t>:</w:t>
+      </w:r>
+    </w:p>
+    <w:p>
+      <w:r>
+        <w:t>O script do banco atualmente está estruturado desta maneira:</w:t>
+      </w:r>
+    </w:p>
+    <w:p>
+      <w:proofErr w:type="spellStart"/>
+      <w:r>
+        <w:t>create</w:t>
+      </w:r>
+      <w:proofErr w:type="spellEnd"/>
+      <w:r>
+        <w:t xml:space="preserve"> </w:t>
+      </w:r>
+      <w:proofErr w:type="spellStart"/>
+      <w:r>
+        <w:t>database</w:t>
+      </w:r>
+      <w:proofErr w:type="spellEnd"/>
+      <w:r>
+        <w:t xml:space="preserve"> </w:t>
+      </w:r>
+      <w:proofErr w:type="spellStart"/>
+      <w:r>
+        <w:t>Mousseria_Teixeira</w:t>
+      </w:r>
+      <w:proofErr w:type="spellEnd"/>
+      <w:r>
+        <w:t>;</w:t>
+      </w:r>
+    </w:p>
+    <w:p/>
+    <w:p>
+      <w:r>
+        <w:t xml:space="preserve">use </w:t>
+      </w:r>
+      <w:proofErr w:type="spellStart"/>
+      <w:r>
+        <w:t>Mousseria_Teixeira</w:t>
+      </w:r>
+      <w:proofErr w:type="spellEnd"/>
+      <w:r>
+        <w:t>;</w:t>
+      </w:r>
+    </w:p>
+    <w:p/>
+    <w:p>
+      <w:r>
+        <w:t xml:space="preserve">CREATE TABLE </w:t>
+      </w:r>
+      <w:proofErr w:type="spellStart"/>
+      <w:r>
+        <w:t>usuario</w:t>
+      </w:r>
+      <w:proofErr w:type="spellEnd"/>
+      <w:r>
+        <w:t xml:space="preserve"> (</w:t>
+      </w:r>
+    </w:p>
+    <w:p>
+      <w:r>
+        <w:tab/>
+      </w:r>
+      <w:proofErr w:type="spellStart"/>
+      <w:r>
+        <w:t>idLogin</w:t>
+      </w:r>
+      <w:proofErr w:type="spellEnd"/>
+      <w:r>
+        <w:t xml:space="preserve"> INT PRIMARY KEY AUTO_INCREMENT,</w:t>
+      </w:r>
+    </w:p>
+    <w:p>
+      <w:r>
+        <w:tab/>
+      </w:r>
+      <w:proofErr w:type="spellStart"/>
+      <w:r>
+        <w:t>nomeEmpresa</w:t>
+      </w:r>
+      <w:proofErr w:type="spellEnd"/>
+      <w:r>
+        <w:t xml:space="preserve"> </w:t>
+      </w:r>
+      <w:proofErr w:type="gramStart"/>
+      <w:r>
+        <w:t>VARCHAR(</w:t>
+      </w:r>
+      <w:proofErr w:type="gramEnd"/>
+      <w:r>
+        <w:t>50),</w:t>
+      </w:r>
+    </w:p>
+    <w:p>
+      <w:r>
+        <w:tab/>
+      </w:r>
+      <w:proofErr w:type="spellStart"/>
+      <w:r>
+        <w:t>email</w:t>
+      </w:r>
+      <w:proofErr w:type="spellEnd"/>
+      <w:r>
+        <w:t xml:space="preserve"> </w:t>
+      </w:r>
+      <w:proofErr w:type="gramStart"/>
+      <w:r>
+        <w:t>VARCHAR(</w:t>
+      </w:r>
+      <w:proofErr w:type="gramEnd"/>
+      <w:r>
+        <w:t>100),</w:t>
+      </w:r>
+    </w:p>
+    <w:p>
+      <w:r>
+        <w:tab/>
+        <w:t xml:space="preserve">senha </w:t>
+      </w:r>
+      <w:proofErr w:type="gramStart"/>
+      <w:r>
+        <w:t>VARCHAR(</w:t>
+      </w:r>
+      <w:proofErr w:type="gramEnd"/>
+      <w:r>
+        <w:t>50)</w:t>
+      </w:r>
+    </w:p>
+    <w:p>
+      <w:r>
+        <w:t>);</w:t>
+      </w:r>
+    </w:p>
+    <w:p/>
+    <w:p>
+      <w:r>
+        <w:t xml:space="preserve">CREATE TABLE </w:t>
+      </w:r>
+      <w:proofErr w:type="gramStart"/>
+      <w:r>
+        <w:t>pedidos(</w:t>
+      </w:r>
+      <w:proofErr w:type="gramEnd"/>
+    </w:p>
+    <w:p>
+      <w:r>
+        <w:t xml:space="preserve">    </w:t>
+      </w:r>
+      <w:proofErr w:type="spellStart"/>
+      <w:r>
+        <w:t>idPedidos</w:t>
+      </w:r>
+      <w:proofErr w:type="spellEnd"/>
+      <w:r>
+        <w:t xml:space="preserve"> </w:t>
+      </w:r>
+      <w:proofErr w:type="spellStart"/>
+      <w:r>
+        <w:t>int</w:t>
+      </w:r>
+      <w:proofErr w:type="spellEnd"/>
+      <w:r>
+        <w:t xml:space="preserve"> PRIMARY KEY AUTO_INCREMENT,</w:t>
+      </w:r>
+    </w:p>
+    <w:p>
+      <w:r>
+        <w:t xml:space="preserve">    cliente </w:t>
+      </w:r>
+      <w:proofErr w:type="gramStart"/>
+      <w:r>
+        <w:t>VARCHAR(</w:t>
+      </w:r>
+      <w:proofErr w:type="gramEnd"/>
+      <w:r>
+        <w:t>50),</w:t>
+      </w:r>
+    </w:p>
+    <w:p>
+      <w:r>
+        <w:t xml:space="preserve">    telefone </w:t>
+      </w:r>
+      <w:proofErr w:type="gramStart"/>
+      <w:r>
+        <w:t>VARCHAR(</w:t>
+      </w:r>
+      <w:proofErr w:type="gramEnd"/>
+      <w:r>
+        <w:t>14),</w:t>
+      </w:r>
+    </w:p>
+    <w:p>
+      <w:r>
+        <w:t xml:space="preserve">    cep </w:t>
+      </w:r>
+      <w:proofErr w:type="gramStart"/>
+      <w:r>
+        <w:t>VARCHAR(</w:t>
+      </w:r>
+      <w:proofErr w:type="gramEnd"/>
+      <w:r>
+        <w:t>9),</w:t>
+      </w:r>
+    </w:p>
+    <w:p>
+      <w:r>
+        <w:t xml:space="preserve">    bairro </w:t>
+      </w:r>
+      <w:proofErr w:type="gramStart"/>
+      <w:r>
+        <w:t>VARCHAR(</w:t>
+      </w:r>
+      <w:proofErr w:type="gramEnd"/>
+      <w:r>
+        <w:t>50),</w:t>
+      </w:r>
+    </w:p>
+    <w:p>
+      <w:r>
+        <w:t xml:space="preserve">    cidade </w:t>
+      </w:r>
+      <w:proofErr w:type="gramStart"/>
+      <w:r>
+        <w:t>VARCHAR(</w:t>
+      </w:r>
+      <w:proofErr w:type="gramEnd"/>
+      <w:r>
+        <w:t>50),</w:t>
+      </w:r>
+    </w:p>
+    <w:p>
+      <w:r>
+        <w:t xml:space="preserve">    uf </w:t>
+      </w:r>
+      <w:proofErr w:type="gramStart"/>
+      <w:r>
+        <w:t>CHAR(</w:t>
+      </w:r>
+      <w:proofErr w:type="gramEnd"/>
+      <w:r>
+        <w:t>2),</w:t>
+      </w:r>
+    </w:p>
+    <w:p>
+      <w:r>
+        <w:t xml:space="preserve">    logradouro </w:t>
+      </w:r>
+      <w:proofErr w:type="gramStart"/>
+      <w:r>
+        <w:t>VARCHAR(</w:t>
+      </w:r>
+      <w:proofErr w:type="gramEnd"/>
+      <w:r>
+        <w:t>100),</w:t>
+      </w:r>
+    </w:p>
+    <w:p>
+      <w:r>
+        <w:lastRenderedPageBreak/>
+        <w:t xml:space="preserve">    </w:t>
+      </w:r>
+      <w:proofErr w:type="spellStart"/>
+      <w:r>
+        <w:t>numero</w:t>
+      </w:r>
+      <w:proofErr w:type="spellEnd"/>
+      <w:r>
+        <w:t xml:space="preserve"> INT,</w:t>
+      </w:r>
+    </w:p>
+    <w:p>
+      <w:r>
+        <w:t xml:space="preserve">    complemento </w:t>
+      </w:r>
+      <w:proofErr w:type="gramStart"/>
+      <w:r>
+        <w:t>VARCHAR(</w:t>
+      </w:r>
+      <w:proofErr w:type="gramEnd"/>
+      <w:r>
+        <w:t>5),</w:t>
+      </w:r>
+    </w:p>
+    <w:p>
+      <w:r>
+        <w:t xml:space="preserve">    pedido </w:t>
+      </w:r>
+      <w:proofErr w:type="gramStart"/>
+      <w:r>
+        <w:t>VARCHAR(</w:t>
+      </w:r>
+      <w:proofErr w:type="gramEnd"/>
+      <w:r>
+        <w:t>500),</w:t>
+      </w:r>
+    </w:p>
+    <w:p>
+      <w:r>
+        <w:t xml:space="preserve">    </w:t>
+      </w:r>
+      <w:proofErr w:type="spellStart"/>
+      <w:r>
+        <w:t>fkUsuario</w:t>
+      </w:r>
+      <w:proofErr w:type="spellEnd"/>
+      <w:r>
+        <w:t xml:space="preserve"> </w:t>
+      </w:r>
+      <w:proofErr w:type="spellStart"/>
+      <w:r>
+        <w:t>int</w:t>
+      </w:r>
+      <w:proofErr w:type="spellEnd"/>
+      <w:r>
+        <w:t>,</w:t>
+      </w:r>
+    </w:p>
+    <w:p>
+      <w:r>
+        <w:t xml:space="preserve">    </w:t>
+      </w:r>
+      <w:proofErr w:type="spellStart"/>
+      <w:r>
+        <w:t>foreign</w:t>
+      </w:r>
+      <w:proofErr w:type="spellEnd"/>
+      <w:r>
+        <w:t xml:space="preserve"> </w:t>
+      </w:r>
+      <w:proofErr w:type="spellStart"/>
+      <w:r>
+        <w:t>key</w:t>
+      </w:r>
+      <w:proofErr w:type="spellEnd"/>
+      <w:r>
+        <w:t>(</w:t>
+      </w:r>
+      <w:proofErr w:type="spellStart"/>
+      <w:r>
+        <w:t>fkUsuario</w:t>
+      </w:r>
+      <w:proofErr w:type="spellEnd"/>
+      <w:r>
+        <w:t xml:space="preserve">) </w:t>
+      </w:r>
+      <w:proofErr w:type="spellStart"/>
+      <w:r>
+        <w:t>references</w:t>
+      </w:r>
+      <w:proofErr w:type="spellEnd"/>
+      <w:r>
+        <w:t xml:space="preserve"> </w:t>
+      </w:r>
+      <w:proofErr w:type="spellStart"/>
+      <w:r>
+        <w:t>usuario</w:t>
+      </w:r>
+      <w:proofErr w:type="spellEnd"/>
+      <w:r>
+        <w:t xml:space="preserve"> (</w:t>
+      </w:r>
+      <w:proofErr w:type="spellStart"/>
+      <w:r>
+        <w:t>idLogin</w:t>
+      </w:r>
+      <w:proofErr w:type="spellEnd"/>
+      <w:r>
+        <w:t>)</w:t>
+      </w:r>
+    </w:p>
+    <w:p>
+      <w:r>
+        <w:t>);</w:t>
+      </w:r>
+    </w:p>
+    <w:p/>
+    <w:p>
+      <w:r>
+        <w:t xml:space="preserve">CREATE TABLE </w:t>
+      </w:r>
+      <w:proofErr w:type="gramStart"/>
+      <w:r>
+        <w:t>produto(</w:t>
+      </w:r>
+      <w:proofErr w:type="gramEnd"/>
+    </w:p>
+    <w:p>
+      <w:r>
+        <w:t xml:space="preserve">    </w:t>
+      </w:r>
+      <w:proofErr w:type="spellStart"/>
+      <w:r>
+        <w:t>idProduto</w:t>
+      </w:r>
+      <w:proofErr w:type="spellEnd"/>
+      <w:r>
+        <w:t xml:space="preserve"> INT PRIMARY KEY AUTO_INCREMENT,</w:t>
+      </w:r>
+    </w:p>
+    <w:p>
+      <w:r>
+        <w:t xml:space="preserve">    </w:t>
+      </w:r>
+      <w:proofErr w:type="spellStart"/>
+      <w:r>
+        <w:t>nomeProduto</w:t>
+      </w:r>
+      <w:proofErr w:type="spellEnd"/>
+      <w:r>
+        <w:t xml:space="preserve"> VARCHAR (100),</w:t>
+      </w:r>
+    </w:p>
+    <w:p>
+      <w:r>
+        <w:t xml:space="preserve">    </w:t>
+      </w:r>
+      <w:proofErr w:type="spellStart"/>
+      <w:r>
+        <w:t>quantidadeProduto</w:t>
+      </w:r>
+      <w:proofErr w:type="spellEnd"/>
+      <w:r>
+        <w:t xml:space="preserve"> INT,</w:t>
+      </w:r>
+    </w:p>
+    <w:p>
+      <w:r>
+        <w:t xml:space="preserve">    </w:t>
+      </w:r>
+      <w:proofErr w:type="spellStart"/>
+      <w:r>
+        <w:t>valorProduto</w:t>
+      </w:r>
+      <w:proofErr w:type="spellEnd"/>
+      <w:r>
+        <w:t xml:space="preserve"> DOUBLE,</w:t>
+      </w:r>
+    </w:p>
+    <w:p>
+      <w:r>
+        <w:t xml:space="preserve">    </w:t>
+      </w:r>
+      <w:proofErr w:type="spellStart"/>
+      <w:r>
+        <w:t>fkPedidos</w:t>
+      </w:r>
+      <w:proofErr w:type="spellEnd"/>
+      <w:r>
+        <w:t xml:space="preserve"> INT</w:t>
+      </w:r>
+    </w:p>
+    <w:p>
+      <w:r>
+        <w:t>);</w:t>
+      </w:r>
+    </w:p>
+    <w:p>
+      <w:r>
+        <w:t xml:space="preserve">CREATE TABLE </w:t>
+      </w:r>
+      <w:proofErr w:type="spellStart"/>
+      <w:proofErr w:type="gramStart"/>
+      <w:r>
+        <w:t>pedidoProduto</w:t>
+      </w:r>
+      <w:proofErr w:type="spellEnd"/>
+      <w:r>
+        <w:t>(</w:t>
+      </w:r>
+      <w:proofErr w:type="gramEnd"/>
+    </w:p>
+    <w:p>
+      <w:proofErr w:type="spellStart"/>
+      <w:r>
+        <w:t>fkPedidos</w:t>
+      </w:r>
+      <w:proofErr w:type="spellEnd"/>
+      <w:r>
+        <w:t xml:space="preserve"> </w:t>
+      </w:r>
+      <w:proofErr w:type="spellStart"/>
+      <w:r>
+        <w:t>int</w:t>
+      </w:r>
+      <w:proofErr w:type="spellEnd"/>
+      <w:r>
+        <w:t>,</w:t>
+      </w:r>
+    </w:p>
+    <w:p>
+      <w:proofErr w:type="spellStart"/>
+      <w:r>
+        <w:t>fkUsuario</w:t>
+      </w:r>
+      <w:proofErr w:type="spellEnd"/>
+      <w:r>
+        <w:t xml:space="preserve"> </w:t>
+      </w:r>
+      <w:proofErr w:type="spellStart"/>
+      <w:r>
+        <w:t>int</w:t>
+      </w:r>
+      <w:proofErr w:type="spellEnd"/>
+      <w:r>
+        <w:t>,</w:t>
+      </w:r>
+    </w:p>
+    <w:p>
+      <w:proofErr w:type="spellStart"/>
+      <w:r>
+        <w:t>fkProduto</w:t>
+      </w:r>
+      <w:proofErr w:type="spellEnd"/>
+      <w:r>
+        <w:t xml:space="preserve"> </w:t>
+      </w:r>
+      <w:proofErr w:type="spellStart"/>
+      <w:r>
+        <w:t>int</w:t>
+      </w:r>
+      <w:proofErr w:type="spellEnd"/>
+      <w:r>
+        <w:t>,</w:t>
+      </w:r>
+    </w:p>
+    <w:p>
+      <w:proofErr w:type="spellStart"/>
+      <w:r>
+        <w:t>primary</w:t>
+      </w:r>
+      <w:proofErr w:type="spellEnd"/>
+      <w:r>
+        <w:t xml:space="preserve"> </w:t>
+      </w:r>
+      <w:proofErr w:type="spellStart"/>
+      <w:proofErr w:type="gramStart"/>
+      <w:r>
+        <w:t>key</w:t>
+      </w:r>
+      <w:proofErr w:type="spellEnd"/>
+      <w:r>
+        <w:t>(</w:t>
+      </w:r>
+      <w:proofErr w:type="spellStart"/>
+      <w:proofErr w:type="gramEnd"/>
+      <w:r>
+        <w:t>fkPedidos</w:t>
+      </w:r>
+      <w:proofErr w:type="spellEnd"/>
+      <w:r>
+        <w:t xml:space="preserve">, </w:t>
+      </w:r>
+      <w:proofErr w:type="spellStart"/>
+      <w:r>
+        <w:t>fkUsuario</w:t>
+      </w:r>
+      <w:proofErr w:type="spellEnd"/>
+      <w:r>
+        <w:t xml:space="preserve">, </w:t>
+      </w:r>
+      <w:proofErr w:type="spellStart"/>
+      <w:r>
+        <w:t>fkProduto</w:t>
+      </w:r>
+      <w:proofErr w:type="spellEnd"/>
+      <w:r>
+        <w:t>),</w:t>
+      </w:r>
+    </w:p>
+    <w:p>
+      <w:proofErr w:type="spellStart"/>
+      <w:r>
+        <w:t>dataPedido</w:t>
+      </w:r>
+      <w:proofErr w:type="spellEnd"/>
+      <w:r>
+        <w:t xml:space="preserve"> </w:t>
+      </w:r>
+      <w:proofErr w:type="spellStart"/>
+      <w:r>
+        <w:t>datetime</w:t>
+      </w:r>
+      <w:proofErr w:type="spellEnd"/>
+      <w:r>
+        <w:t>,</w:t>
+      </w:r>
+    </w:p>
+    <w:p>
+      <w:proofErr w:type="spellStart"/>
+      <w:r>
+        <w:t>preco</w:t>
+      </w:r>
+      <w:proofErr w:type="spellEnd"/>
+      <w:r>
+        <w:t xml:space="preserve"> </w:t>
+      </w:r>
+      <w:proofErr w:type="spellStart"/>
+      <w:r>
+        <w:t>double</w:t>
+      </w:r>
+      <w:proofErr w:type="spellEnd"/>
+    </w:p>
+    <w:p>
+      <w:r>
+        <w:t>);</w:t>
+      </w:r>
+    </w:p>
+    <w:p>
+      <w:r>
+        <w:t>Seguindo o exemplo do modelo lógico que foi criado pensando na estrutura do site:</w:t>
+      </w:r>
+    </w:p>
+    <w:p>
+      <w:r>
+        <w:lastRenderedPageBreak/>
+        <w:drawing>
+          <wp:inline distT="0" distB="0" distL="0" distR="0" wp14:anchorId="271D801E" wp14:editId="36F3AF7A">
+            <wp:extent cx="5400040" cy="4110355"/>
+            <wp:effectExtent l="0" t="0" r="0" b="4445"/>
+            <wp:docPr id="13" name="Imagem 13"/>
+            <wp:cNvGraphicFramePr>
+              <a:graphicFrameLocks xmlns:a="http://schemas.openxmlformats.org/drawingml/2006/main" noChangeAspect="1"/>
+            </wp:cNvGraphicFramePr>
+            <a:graphic xmlns:a="http://schemas.openxmlformats.org/drawingml/2006/main">
+              <a:graphicData uri="http://schemas.openxmlformats.org/drawingml/2006/picture">
+                <pic:pic xmlns:pic="http://schemas.openxmlformats.org/drawingml/2006/picture">
+                  <pic:nvPicPr>
+                    <pic:cNvPr id="1" name=""/>
+                    <pic:cNvPicPr/>
+                  </pic:nvPicPr>
+                  <pic:blipFill>
+                    <a:blip r:embed="rId18"/>
+                    <a:stretch>
+                      <a:fillRect/>
+                    </a:stretch>
+                  </pic:blipFill>
+                  <pic:spPr>
+                    <a:xfrm>
+                      <a:off x="0" y="0"/>
+                      <a:ext cx="5400040" cy="4110355"/>
+                    </a:xfrm>
+                    <a:prstGeom prst="rect">
+                      <a:avLst/>
+                    </a:prstGeom>
+                  </pic:spPr>
+                </pic:pic>
+              </a:graphicData>
+            </a:graphic>
+          </wp:inline>
+        </w:drawing>
+      </w:r>
+    </w:p>
+    <w:p>
+      <w:r>
+        <w:t>Dicionário de dados:</w:t>
+      </w:r>
+    </w:p>
+    <w:p>
+      <w:r>
+        <w:drawing>
+          <wp:inline distT="0" distB="0" distL="0" distR="0" wp14:anchorId="10AED5A8" wp14:editId="1E473E83">
+            <wp:extent cx="5268060" cy="4020111"/>
+            <wp:effectExtent l="0" t="0" r="8890" b="0"/>
+            <wp:docPr id="20" name="Imagem 20"/>
+            <wp:cNvGraphicFramePr>
+              <a:graphicFrameLocks xmlns:a="http://schemas.openxmlformats.org/drawingml/2006/main" noChangeAspect="1"/>
+            </wp:cNvGraphicFramePr>
+            <a:graphic xmlns:a="http://schemas.openxmlformats.org/drawingml/2006/main">
+              <a:graphicData uri="http://schemas.openxmlformats.org/drawingml/2006/picture">
+                <pic:pic xmlns:pic="http://schemas.openxmlformats.org/drawingml/2006/picture">
+                  <pic:nvPicPr>
+                    <pic:cNvPr id="1" name=""/>
+                    <pic:cNvPicPr/>
+                  </pic:nvPicPr>
+                  <pic:blipFill>
+                    <a:blip r:embed="rId19"/>
+                    <a:stretch>
+                      <a:fillRect/>
+                    </a:stretch>
+                  </pic:blipFill>
+                  <pic:spPr>
+                    <a:xfrm>
+                      <a:off x="0" y="0"/>
+                      <a:ext cx="5268060" cy="4020111"/>
+                    </a:xfrm>
+                    <a:prstGeom prst="rect">
+                      <a:avLst/>
+                    </a:prstGeom>
+                  </pic:spPr>
+                </pic:pic>
+              </a:graphicData>
+            </a:graphic>
+          </wp:inline>
+        </w:drawing>
+      </w:r>
+    </w:p>
+    <w:p>
+      <w:r>
+        <w:lastRenderedPageBreak/>
+        <w:drawing>
+          <wp:inline distT="0" distB="0" distL="0" distR="0" wp14:anchorId="717DE045" wp14:editId="0511981A">
+            <wp:extent cx="5249008" cy="2924583"/>
+            <wp:effectExtent l="0" t="0" r="8890" b="9525"/>
+            <wp:docPr id="21" name="Imagem 21"/>
+            <wp:cNvGraphicFramePr>
+              <a:graphicFrameLocks xmlns:a="http://schemas.openxmlformats.org/drawingml/2006/main" noChangeAspect="1"/>
+            </wp:cNvGraphicFramePr>
+            <a:graphic xmlns:a="http://schemas.openxmlformats.org/drawingml/2006/main">
+              <a:graphicData uri="http://schemas.openxmlformats.org/drawingml/2006/picture">
+                <pic:pic xmlns:pic="http://schemas.openxmlformats.org/drawingml/2006/picture">
+                  <pic:nvPicPr>
+                    <pic:cNvPr id="1" name=""/>
+                    <pic:cNvPicPr/>
+                  </pic:nvPicPr>
+                  <pic:blipFill>
+                    <a:blip r:embed="rId20"/>
+                    <a:stretch>
+                      <a:fillRect/>
+                    </a:stretch>
+                  </pic:blipFill>
+                  <pic:spPr>
+                    <a:xfrm>
+                      <a:off x="0" y="0"/>
+                      <a:ext cx="5249008" cy="2924583"/>
+                    </a:xfrm>
+                    <a:prstGeom prst="rect">
+                      <a:avLst/>
+                    </a:prstGeom>
+                  </pic:spPr>
+                </pic:pic>
+              </a:graphicData>
+            </a:graphic>
+          </wp:inline>
+        </w:drawing>
+      </w:r>
+    </w:p>
+    <w:p/>
+    <w:p>
+      <w:r>
+        <w:t xml:space="preserve">Com o desenvolver do projeto alterei o escopo, aperfeiçoando ele e criando requisitos desejáveis como o sistema de </w:t>
+      </w:r>
+      <w:proofErr w:type="gramStart"/>
+      <w:r>
+        <w:t>login :</w:t>
+      </w:r>
+      <w:proofErr w:type="gramEnd"/>
+    </w:p>
+    <w:p>
+      <w:r>
+        <w:drawing>
+          <wp:inline distT="0" distB="0" distL="0" distR="0" wp14:anchorId="713F9F64" wp14:editId="4AB40B15">
+            <wp:extent cx="5400040" cy="2861945"/>
+            <wp:effectExtent l="0" t="0" r="0" b="0"/>
+            <wp:docPr id="14" name="Imagem 14"/>
+            <wp:cNvGraphicFramePr>
+              <a:graphicFrameLocks xmlns:a="http://schemas.openxmlformats.org/drawingml/2006/main" noChangeAspect="1"/>
+            </wp:cNvGraphicFramePr>
+            <a:graphic xmlns:a="http://schemas.openxmlformats.org/drawingml/2006/main">
+              <a:graphicData uri="http://schemas.openxmlformats.org/drawingml/2006/picture">
+                <pic:pic xmlns:pic="http://schemas.openxmlformats.org/drawingml/2006/picture">
+                  <pic:nvPicPr>
+                    <pic:cNvPr id="1" name=""/>
+                    <pic:cNvPicPr/>
+                  </pic:nvPicPr>
+                  <pic:blipFill>
+                    <a:blip r:embed="rId21"/>
+                    <a:stretch>
+                      <a:fillRect/>
+                    </a:stretch>
+                  </pic:blipFill>
+                  <pic:spPr>
+                    <a:xfrm>
+                      <a:off x="0" y="0"/>
+                      <a:ext cx="5400040" cy="2861945"/>
+                    </a:xfrm>
+                    <a:prstGeom prst="rect">
+                      <a:avLst/>
+                    </a:prstGeom>
+                  </pic:spPr>
+                </pic:pic>
+              </a:graphicData>
+            </a:graphic>
+          </wp:inline>
+        </w:drawing>
+      </w:r>
+    </w:p>
+    <w:p>
+      <w:r>
+        <w:lastRenderedPageBreak/>
+        <w:drawing>
+          <wp:inline distT="0" distB="0" distL="0" distR="0" wp14:anchorId="7400EB06" wp14:editId="109B987B">
+            <wp:extent cx="5400040" cy="2858135"/>
+            <wp:effectExtent l="0" t="0" r="0" b="0"/>
+            <wp:docPr id="15" name="Imagem 15"/>
+            <wp:cNvGraphicFramePr>
+              <a:graphicFrameLocks xmlns:a="http://schemas.openxmlformats.org/drawingml/2006/main" noChangeAspect="1"/>
+            </wp:cNvGraphicFramePr>
+            <a:graphic xmlns:a="http://schemas.openxmlformats.org/drawingml/2006/main">
+              <a:graphicData uri="http://schemas.openxmlformats.org/drawingml/2006/picture">
+                <pic:pic xmlns:pic="http://schemas.openxmlformats.org/drawingml/2006/picture">
+                  <pic:nvPicPr>
+                    <pic:cNvPr id="1" name=""/>
+                    <pic:cNvPicPr/>
+                  </pic:nvPicPr>
+                  <pic:blipFill>
+                    <a:blip r:embed="rId22"/>
+                    <a:stretch>
+                      <a:fillRect/>
+                    </a:stretch>
+                  </pic:blipFill>
+                  <pic:spPr>
+                    <a:xfrm>
+                      <a:off x="0" y="0"/>
+                      <a:ext cx="5400040" cy="2858135"/>
+                    </a:xfrm>
+                    <a:prstGeom prst="rect">
+                      <a:avLst/>
+                    </a:prstGeom>
+                  </pic:spPr>
+                </pic:pic>
+              </a:graphicData>
+            </a:graphic>
+          </wp:inline>
+        </w:drawing>
+      </w:r>
+    </w:p>
+    <w:p>
+      <w:r>
+        <w:t>E o pedido que teve atualizações:</w:t>
+      </w:r>
+    </w:p>
+    <w:p>
+      <w:r>
+        <w:drawing>
+          <wp:inline distT="0" distB="0" distL="0" distR="0" wp14:anchorId="5C20DAF4" wp14:editId="63650D35">
+            <wp:extent cx="5400040" cy="2865755"/>
+            <wp:effectExtent l="0" t="0" r="0" b="0"/>
+            <wp:docPr id="16" name="Imagem 16"/>
+            <wp:cNvGraphicFramePr>
+              <a:graphicFrameLocks xmlns:a="http://schemas.openxmlformats.org/drawingml/2006/main" noChangeAspect="1"/>
+            </wp:cNvGraphicFramePr>
+            <a:graphic xmlns:a="http://schemas.openxmlformats.org/drawingml/2006/main">
+              <a:graphicData uri="http://schemas.openxmlformats.org/drawingml/2006/picture">
+                <pic:pic xmlns:pic="http://schemas.openxmlformats.org/drawingml/2006/picture">
+                  <pic:nvPicPr>
+                    <pic:cNvPr id="1" name=""/>
+                    <pic:cNvPicPr/>
+                  </pic:nvPicPr>
+                  <pic:blipFill>
+                    <a:blip r:embed="rId23"/>
+                    <a:stretch>
+                      <a:fillRect/>
+                    </a:stretch>
+                  </pic:blipFill>
+                  <pic:spPr>
+                    <a:xfrm>
+                      <a:off x="0" y="0"/>
+                      <a:ext cx="5400040" cy="2865755"/>
+                    </a:xfrm>
+                    <a:prstGeom prst="rect">
+                      <a:avLst/>
+                    </a:prstGeom>
+                  </pic:spPr>
+                </pic:pic>
+              </a:graphicData>
+            </a:graphic>
+          </wp:inline>
+        </w:drawing>
+      </w:r>
+    </w:p>
+    <w:p>
+      <w:r>
+        <w:lastRenderedPageBreak/>
+        <w:drawing>
+          <wp:inline distT="0" distB="0" distL="0" distR="0" wp14:anchorId="34EF0AFE" wp14:editId="26A271EB">
+            <wp:extent cx="5400040" cy="2888615"/>
+            <wp:effectExtent l="0" t="0" r="0" b="6985"/>
+            <wp:docPr id="17" name="Imagem 17"/>
+            <wp:cNvGraphicFramePr>
+              <a:graphicFrameLocks xmlns:a="http://schemas.openxmlformats.org/drawingml/2006/main" noChangeAspect="1"/>
+            </wp:cNvGraphicFramePr>
+            <a:graphic xmlns:a="http://schemas.openxmlformats.org/drawingml/2006/main">
+              <a:graphicData uri="http://schemas.openxmlformats.org/drawingml/2006/picture">
+                <pic:pic xmlns:pic="http://schemas.openxmlformats.org/drawingml/2006/picture">
+                  <pic:nvPicPr>
+                    <pic:cNvPr id="1" name=""/>
+                    <pic:cNvPicPr/>
+                  </pic:nvPicPr>
+                  <pic:blipFill>
+                    <a:blip r:embed="rId24"/>
+                    <a:stretch>
+                      <a:fillRect/>
+                    </a:stretch>
+                  </pic:blipFill>
+                  <pic:spPr>
+                    <a:xfrm>
+                      <a:off x="0" y="0"/>
+                      <a:ext cx="5400040" cy="2888615"/>
+                    </a:xfrm>
+                    <a:prstGeom prst="rect">
+                      <a:avLst/>
+                    </a:prstGeom>
+                  </pic:spPr>
+                </pic:pic>
+              </a:graphicData>
+            </a:graphic>
+          </wp:inline>
+        </w:drawing>
+      </w:r>
+    </w:p>
+    <w:p>
+      <w:r>
+        <w:t xml:space="preserve">Visto que essas alterações não iriam mudar os requisitos do escopo. </w:t>
+      </w:r>
+    </w:p>
+    <w:p/>
+    <w:p>
+      <w:pPr>
+        <w:rPr>
+          <w:b/>
+          <w:bCs/>
+        </w:rPr>
+      </w:pPr>
+      <w:r>
+        <w:rPr>
+          <w:b/>
+          <w:bCs/>
+        </w:rPr>
+        <w:t>Agradecimento</w:t>
+      </w:r>
+    </w:p>
+    <w:p>
+      <w:r>
+        <w:t>Ao apoio que</w:t>
+      </w:r>
+      <w:r>
+        <w:t xml:space="preserve"> meus colegas e familiares me deram no decorrer do projeto, aos professores que não somente ensinaram o conteúdo, mas sim estiveram lá para ajudar com dúvidas e até mesmo estendendo </w:t>
+      </w:r>
+      <w:r>
+        <w:t xml:space="preserve">as aulas para explicar funções. </w:t>
       </w:r>
     </w:p>
     <w:p/>

</xml_diff>